<commit_message>
Screen size optimisation, progress update
After testing out the application on the Samsung Galaxy A70, only two small problems arose; the tutorial tick button was off it's intended position by around 20 pixels on the y axis and the tick text on the main screen was black instead of white. These issues are patched in this commit whilst ensuring that any progress outside of GitHub is also updated according to the tasks completed over the last two days.
</commit_message>
<xml_diff>
--- a/Progress.docx
+++ b/Progress.docx
@@ -30,12 +30,12 @@
         <w:tblLook w:val="0600"/>
       </w:tblPr>
       <w:tblGrid>
-        <w:gridCol w:w="1365"/>
-        <w:gridCol w:w="7635"/>
+        <w:gridCol w:w="1530"/>
+        <w:gridCol w:w="7470"/>
         <w:tblGridChange w:id="0">
           <w:tblGrid>
-            <w:gridCol w:w="1365"/>
-            <w:gridCol w:w="7635"/>
+            <w:gridCol w:w="1530"/>
+            <w:gridCol w:w="7470"/>
           </w:tblGrid>
         </w:tblGridChange>
       </w:tblGrid>
@@ -766,17 +766,306 @@
           </w:p>
         </w:tc>
       </w:tr>
+      <w:tr>
+        <w:tc>
+          <w:tcPr>
+            <w:shd w:fill="auto" w:val="clear"/>
+            <w:tcMar>
+              <w:top w:w="100.0" w:type="dxa"/>
+              <w:left w:w="100.0" w:type="dxa"/>
+              <w:bottom w:w="100.0" w:type="dxa"/>
+              <w:right w:w="100.0" w:type="dxa"/>
+            </w:tcMar>
+            <w:vAlign w:val="top"/>
+          </w:tcPr>
+          <w:p>
+            <w:pPr>
+              <w:widowControl w:val="0"/>
+              <w:spacing w:line="240" w:lineRule="auto"/>
+              <w:rPr/>
+            </w:pPr>
+            <w:r>
+              <w:rPr>
+                <w:rtl w:val="0"/>
+              </w:rPr>
+              <w:t xml:space="preserve">23-04-2021 - 25-04-2021</w:t>
+            </w:r>
+          </w:p>
+        </w:tc>
+        <w:tc>
+          <w:tcPr>
+            <w:shd w:fill="auto" w:val="clear"/>
+            <w:tcMar>
+              <w:top w:w="100.0" w:type="dxa"/>
+              <w:left w:w="100.0" w:type="dxa"/>
+              <w:bottom w:w="100.0" w:type="dxa"/>
+              <w:right w:w="100.0" w:type="dxa"/>
+            </w:tcMar>
+            <w:vAlign w:val="top"/>
+          </w:tcPr>
+          <w:p>
+            <w:pPr>
+              <w:keepNext w:val="0"/>
+              <w:keepLines w:val="0"/>
+              <w:widowControl w:val="0"/>
+              <w:pBdr>
+                <w:top w:space="0" w:sz="0" w:val="nil"/>
+                <w:left w:space="0" w:sz="0" w:val="nil"/>
+                <w:bottom w:space="0" w:sz="0" w:val="nil"/>
+                <w:right w:space="0" w:sz="0" w:val="nil"/>
+                <w:between w:space="0" w:sz="0" w:val="nil"/>
+              </w:pBdr>
+              <w:shd w:fill="auto" w:val="clear"/>
+              <w:spacing w:after="0" w:before="0" w:line="360" w:lineRule="auto"/>
+              <w:ind w:left="0" w:right="0" w:firstLine="0"/>
+              <w:jc w:val="left"/>
+              <w:rPr/>
+            </w:pPr>
+            <w:r>
+              <w:rPr>
+                <w:rtl w:val="0"/>
+              </w:rPr>
+              <w:t xml:space="preserve">All changes made during these development days are included in the GitHub Repository. I mainly focused on the development of the final solution, alongside minor documentation in the main report. I made a note of all the different assets used, alongside their licenses.</w:t>
+            </w:r>
+          </w:p>
+        </w:tc>
+      </w:tr>
+      <w:tr>
+        <w:tc>
+          <w:tcPr>
+            <w:shd w:fill="auto" w:val="clear"/>
+            <w:tcMar>
+              <w:top w:w="100.0" w:type="dxa"/>
+              <w:left w:w="100.0" w:type="dxa"/>
+              <w:bottom w:w="100.0" w:type="dxa"/>
+              <w:right w:w="100.0" w:type="dxa"/>
+            </w:tcMar>
+            <w:vAlign w:val="top"/>
+          </w:tcPr>
+          <w:p>
+            <w:pPr>
+              <w:widowControl w:val="0"/>
+              <w:spacing w:line="240" w:lineRule="auto"/>
+              <w:rPr/>
+            </w:pPr>
+            <w:r>
+              <w:rPr>
+                <w:rtl w:val="0"/>
+              </w:rPr>
+              <w:t xml:space="preserve">26-04-2021</w:t>
+            </w:r>
+          </w:p>
+        </w:tc>
+        <w:tc>
+          <w:tcPr>
+            <w:shd w:fill="auto" w:val="clear"/>
+            <w:tcMar>
+              <w:top w:w="100.0" w:type="dxa"/>
+              <w:left w:w="100.0" w:type="dxa"/>
+              <w:bottom w:w="100.0" w:type="dxa"/>
+              <w:right w:w="100.0" w:type="dxa"/>
+            </w:tcMar>
+            <w:vAlign w:val="top"/>
+          </w:tcPr>
+          <w:p>
+            <w:pPr>
+              <w:keepNext w:val="0"/>
+              <w:keepLines w:val="0"/>
+              <w:widowControl w:val="0"/>
+              <w:pBdr>
+                <w:top w:space="0" w:sz="0" w:val="nil"/>
+                <w:left w:space="0" w:sz="0" w:val="nil"/>
+                <w:bottom w:space="0" w:sz="0" w:val="nil"/>
+                <w:right w:space="0" w:sz="0" w:val="nil"/>
+                <w:between w:space="0" w:sz="0" w:val="nil"/>
+              </w:pBdr>
+              <w:shd w:fill="auto" w:val="clear"/>
+              <w:spacing w:after="0" w:before="0" w:line="360" w:lineRule="auto"/>
+              <w:ind w:left="0" w:right="0" w:firstLine="0"/>
+              <w:jc w:val="left"/>
+              <w:rPr/>
+            </w:pPr>
+            <w:r>
+              <w:rPr>
+                <w:rtl w:val="0"/>
+              </w:rPr>
+              <w:t xml:space="preserve">Today I focused on adding a few more tests to my test plan and completing the testing phase (which began throughout the last 3 days) for the app, whilst ensuring that any minor tweaks and changes were pushed to GitHub. Furthermore, I also started user testing and obtaining feedback for my application. This was done through a Google Form:</w:t>
+            </w:r>
+          </w:p>
+          <w:p>
+            <w:pPr>
+              <w:keepNext w:val="0"/>
+              <w:keepLines w:val="0"/>
+              <w:widowControl w:val="0"/>
+              <w:pBdr>
+                <w:top w:space="0" w:sz="0" w:val="nil"/>
+                <w:left w:space="0" w:sz="0" w:val="nil"/>
+                <w:bottom w:space="0" w:sz="0" w:val="nil"/>
+                <w:right w:space="0" w:sz="0" w:val="nil"/>
+                <w:between w:space="0" w:sz="0" w:val="nil"/>
+              </w:pBdr>
+              <w:shd w:fill="auto" w:val="clear"/>
+              <w:spacing w:after="0" w:before="0" w:line="360" w:lineRule="auto"/>
+              <w:ind w:left="0" w:right="0" w:firstLine="0"/>
+              <w:jc w:val="left"/>
+              <w:rPr/>
+            </w:pPr>
+            <w:r>
+              <w:rPr>
+                <w:rtl w:val="0"/>
+              </w:rPr>
+            </w:r>
+          </w:p>
+          <w:p>
+            <w:pPr>
+              <w:keepNext w:val="0"/>
+              <w:keepLines w:val="0"/>
+              <w:widowControl w:val="0"/>
+              <w:pBdr>
+                <w:top w:space="0" w:sz="0" w:val="nil"/>
+                <w:left w:space="0" w:sz="0" w:val="nil"/>
+                <w:bottom w:space="0" w:sz="0" w:val="nil"/>
+                <w:right w:space="0" w:sz="0" w:val="nil"/>
+                <w:between w:space="0" w:sz="0" w:val="nil"/>
+              </w:pBdr>
+              <w:shd w:fill="auto" w:val="clear"/>
+              <w:spacing w:after="0" w:before="0" w:line="360" w:lineRule="auto"/>
+              <w:ind w:left="0" w:right="0" w:firstLine="0"/>
+              <w:jc w:val="left"/>
+              <w:rPr/>
+            </w:pPr>
+            <w:hyperlink r:id="rId7">
+              <w:r>
+                <w:rPr>
+                  <w:color w:val="1155cc"/>
+                  <w:u w:val="single"/>
+                  <w:rtl w:val="0"/>
+                </w:rPr>
+                <w:t xml:space="preserve">https://docs.google.com/forms/d/e/1FAIpQLSfKjfrhAeNXdOolvB9_GHg_vz2POWXd2v1cp8x0Hh_MwQyUGw/viewform?usp=sf_link</w:t>
+              </w:r>
+            </w:hyperlink>
+            <w:r>
+              <w:rPr>
+                <w:rtl w:val="0"/>
+              </w:rPr>
+            </w:r>
+          </w:p>
+          <w:p>
+            <w:pPr>
+              <w:keepNext w:val="0"/>
+              <w:keepLines w:val="0"/>
+              <w:widowControl w:val="0"/>
+              <w:pBdr>
+                <w:top w:space="0" w:sz="0" w:val="nil"/>
+                <w:left w:space="0" w:sz="0" w:val="nil"/>
+                <w:bottom w:space="0" w:sz="0" w:val="nil"/>
+                <w:right w:space="0" w:sz="0" w:val="nil"/>
+                <w:between w:space="0" w:sz="0" w:val="nil"/>
+              </w:pBdr>
+              <w:shd w:fill="auto" w:val="clear"/>
+              <w:spacing w:after="0" w:before="0" w:line="360" w:lineRule="auto"/>
+              <w:ind w:left="0" w:right="0" w:firstLine="0"/>
+              <w:jc w:val="left"/>
+              <w:rPr/>
+            </w:pPr>
+            <w:r>
+              <w:rPr>
+                <w:rtl w:val="0"/>
+              </w:rPr>
+            </w:r>
+          </w:p>
+          <w:p>
+            <w:pPr>
+              <w:keepNext w:val="0"/>
+              <w:keepLines w:val="0"/>
+              <w:widowControl w:val="0"/>
+              <w:pBdr>
+                <w:top w:space="0" w:sz="0" w:val="nil"/>
+                <w:left w:space="0" w:sz="0" w:val="nil"/>
+                <w:bottom w:space="0" w:sz="0" w:val="nil"/>
+                <w:right w:space="0" w:sz="0" w:val="nil"/>
+                <w:between w:space="0" w:sz="0" w:val="nil"/>
+              </w:pBdr>
+              <w:shd w:fill="auto" w:val="clear"/>
+              <w:spacing w:after="0" w:before="0" w:line="360" w:lineRule="auto"/>
+              <w:ind w:left="0" w:right="0" w:firstLine="0"/>
+              <w:jc w:val="left"/>
+              <w:rPr/>
+            </w:pPr>
+            <w:r>
+              <w:rPr>
+                <w:rtl w:val="0"/>
+              </w:rPr>
+              <w:t xml:space="preserve">All answers and feedback will be stored in two PDF documents, which will be utilised to create an optimised version of the application.</w:t>
+            </w:r>
+          </w:p>
+        </w:tc>
+      </w:tr>
+      <w:tr>
+        <w:tc>
+          <w:tcPr>
+            <w:shd w:fill="auto" w:val="clear"/>
+            <w:tcMar>
+              <w:top w:w="100.0" w:type="dxa"/>
+              <w:left w:w="100.0" w:type="dxa"/>
+              <w:bottom w:w="100.0" w:type="dxa"/>
+              <w:right w:w="100.0" w:type="dxa"/>
+            </w:tcMar>
+            <w:vAlign w:val="top"/>
+          </w:tcPr>
+          <w:p>
+            <w:pPr>
+              <w:widowControl w:val="0"/>
+              <w:spacing w:line="240" w:lineRule="auto"/>
+              <w:rPr/>
+            </w:pPr>
+            <w:r>
+              <w:rPr>
+                <w:rtl w:val="0"/>
+              </w:rPr>
+              <w:t xml:space="preserve">27-04-2021</w:t>
+            </w:r>
+          </w:p>
+        </w:tc>
+        <w:tc>
+          <w:tcPr>
+            <w:shd w:fill="auto" w:val="clear"/>
+            <w:tcMar>
+              <w:top w:w="100.0" w:type="dxa"/>
+              <w:left w:w="100.0" w:type="dxa"/>
+              <w:bottom w:w="100.0" w:type="dxa"/>
+              <w:right w:w="100.0" w:type="dxa"/>
+            </w:tcMar>
+            <w:vAlign w:val="top"/>
+          </w:tcPr>
+          <w:p>
+            <w:pPr>
+              <w:keepNext w:val="0"/>
+              <w:keepLines w:val="0"/>
+              <w:widowControl w:val="0"/>
+              <w:pBdr>
+                <w:top w:space="0" w:sz="0" w:val="nil"/>
+                <w:left w:space="0" w:sz="0" w:val="nil"/>
+                <w:bottom w:space="0" w:sz="0" w:val="nil"/>
+                <w:right w:space="0" w:sz="0" w:val="nil"/>
+                <w:between w:space="0" w:sz="0" w:val="nil"/>
+              </w:pBdr>
+              <w:shd w:fill="auto" w:val="clear"/>
+              <w:spacing w:after="0" w:before="0" w:line="360" w:lineRule="auto"/>
+              <w:ind w:left="0" w:right="0" w:firstLine="0"/>
+              <w:jc w:val="left"/>
+              <w:rPr/>
+            </w:pPr>
+            <w:r>
+              <w:rPr>
+                <w:rtl w:val="0"/>
+              </w:rPr>
+              <w:t xml:space="preserve">Throughout the day, I ensured that all optimisations were made to the application and functioned correctly; all of these were based on the feedback provided on the previous day (the 26th). Furthermore, after pushing all changes to the GitHub repository (with in-depth commit messages), I focused on writing more about how the application and its design meet client requirements, and the rest of the evaluation and conclusion itself. I also ensured that the final solution (the optimised version) was tested on two different Android devices: my primary development smartphone Google Pixel 4XL and a Samsung Galaxy A70. Despite the screen size difference, the application worked correctly without any major issues. All videos of testing were recorded and uploaded to Google Drive accordingly, and the Gantt Chart was updated with required completion dates and rates changed. </w:t>
+            </w:r>
+          </w:p>
+        </w:tc>
+      </w:tr>
     </w:tbl>
-    <w:p>
-      <w:pPr>
-        <w:rPr/>
-      </w:pPr>
-      <w:r>
-        <w:rPr>
-          <w:rtl w:val="0"/>
-        </w:rPr>
-      </w:r>
-    </w:p>
     <w:p>
       <w:pPr>
         <w:ind w:left="0" w:firstLine="0"/>
@@ -789,7 +1078,7 @@
       </w:r>
     </w:p>
     <w:sectPr>
-      <w:headerReference r:id="rId7" w:type="default"/>
+      <w:headerReference r:id="rId8" w:type="default"/>
       <w:pgSz w:h="16834" w:w="11909" w:orient="portrait"/>
       <w:pgMar w:bottom="1440" w:top="1440" w:left="1440" w:right="1440" w:header="720" w:footer="720"/>
       <w:pgNumType w:start="1"/>

</xml_diff>